<commit_message>
Update Moffat Bay-TDD Assignment.docx
Added User Responsibilities for the tasks, review these and let me know the thoughts of your name on the responsibilities, and/or the overall teams responsibilities.
</commit_message>
<xml_diff>
--- a/Moffat Bay-TDD Assignment.docx
+++ b/Moffat Bay-TDD Assignment.docx
@@ -13,8 +13,13 @@
       </w:r>
     </w:p>
     <w:p>
-      <w:r>
-        <w:t xml:space="preserve">Tabark </w:t>
+      <w:proofErr w:type="spellStart"/>
+      <w:r>
+        <w:t>Tabark</w:t>
+      </w:r>
+      <w:proofErr w:type="spellEnd"/>
+      <w:r>
+        <w:t xml:space="preserve"> </w:t>
       </w:r>
       <w:proofErr w:type="spellStart"/>
       <w:r>
@@ -391,14 +396,7 @@
           <w:b/>
           <w:bCs/>
         </w:rPr>
-        <w:t>1.4.1</w:t>
-      </w:r>
-      <w:r>
-        <w:rPr>
-          <w:b/>
-          <w:bCs/>
-        </w:rPr>
-        <w:t xml:space="preserve"> User Story 1: Administrator Account Management</w:t>
+        <w:t>1.4.1 User Story 1: Administrator Account Management</w:t>
       </w:r>
     </w:p>
     <w:p>
@@ -434,14 +432,7 @@
           <w:b/>
           <w:bCs/>
         </w:rPr>
-        <w:t>1.4</w:t>
-      </w:r>
-      <w:r>
-        <w:rPr>
-          <w:b/>
-          <w:bCs/>
-        </w:rPr>
-        <w:t>.2 User Story 2: System Configuration</w:t>
+        <w:t>1.4.2 User Story 2: System Configuration</w:t>
       </w:r>
     </w:p>
     <w:p>
@@ -477,14 +468,7 @@
           <w:b/>
           <w:bCs/>
         </w:rPr>
-        <w:t>1.4.3</w:t>
-      </w:r>
-      <w:r>
-        <w:rPr>
-          <w:b/>
-          <w:bCs/>
-        </w:rPr>
-        <w:t xml:space="preserve"> User Story 3: User Access Validation</w:t>
+        <w:t>1.4.3 User Story 3: User Access Validation</w:t>
       </w:r>
     </w:p>
     <w:p>
@@ -535,14 +519,7 @@
           <w:b/>
           <w:bCs/>
         </w:rPr>
-        <w:t>1.4</w:t>
-      </w:r>
-      <w:r>
-        <w:rPr>
-          <w:b/>
-          <w:bCs/>
-        </w:rPr>
-        <w:t>.4 User Story 4: Data Access for Analysts</w:t>
+        <w:t>1.4.4 User Story 4: Data Access for Analysts</w:t>
       </w:r>
     </w:p>
     <w:p>
@@ -579,14 +556,7 @@
           <w:b/>
           <w:bCs/>
         </w:rPr>
-        <w:t>1.4</w:t>
-      </w:r>
-      <w:r>
-        <w:rPr>
-          <w:b/>
-          <w:bCs/>
-        </w:rPr>
-        <w:t>.5 User Story 5: Data Analysis Tools</w:t>
+        <w:t>1.4.5 User Story 5: Data Analysis Tools</w:t>
       </w:r>
     </w:p>
     <w:p>
@@ -622,14 +592,7 @@
           <w:b/>
           <w:bCs/>
         </w:rPr>
-        <w:t>1.4</w:t>
-      </w:r>
-      <w:r>
-        <w:rPr>
-          <w:b/>
-          <w:bCs/>
-        </w:rPr>
-        <w:t>.6 User Story 6: Report Generation</w:t>
+        <w:t>1.4.6 User Story 6: Report Generation</w:t>
       </w:r>
     </w:p>
     <w:p>
@@ -680,14 +643,7 @@
           <w:b/>
           <w:bCs/>
         </w:rPr>
-        <w:t>1.4</w:t>
-      </w:r>
-      <w:r>
-        <w:rPr>
-          <w:b/>
-          <w:bCs/>
-        </w:rPr>
-        <w:t>.7 User Story 7: User-Friendly Interface</w:t>
+        <w:t>1.4.7 User Story 7: User-Friendly Interface</w:t>
       </w:r>
     </w:p>
     <w:p>
@@ -723,14 +679,7 @@
           <w:b/>
           <w:bCs/>
         </w:rPr>
-        <w:t>1.4</w:t>
-      </w:r>
-      <w:r>
-        <w:rPr>
-          <w:b/>
-          <w:bCs/>
-        </w:rPr>
-        <w:t>.8 User Story 8: Lodge Reservation</w:t>
+        <w:t>1.4.8 User Story 8: Lodge Reservation</w:t>
       </w:r>
     </w:p>
     <w:p>
@@ -766,14 +715,7 @@
           <w:b/>
           <w:bCs/>
         </w:rPr>
-        <w:t>1.4</w:t>
-      </w:r>
-      <w:r>
-        <w:rPr>
-          <w:b/>
-          <w:bCs/>
-        </w:rPr>
-        <w:t>.9 User Story 9: Reservation Lookup</w:t>
+        <w:t>1.4.9 User Story 9: Reservation Lookup</w:t>
       </w:r>
     </w:p>
     <w:p>
@@ -851,7 +793,10 @@
     </w:p>
     <w:p>
       <w:r>
-        <w:t xml:space="preserve">   - Assigned to: [Team Member Name]</w:t>
+        <w:t xml:space="preserve">   - Assigned to:</w:t>
+      </w:r>
+      <w:r>
+        <w:t xml:space="preserve"> Joel </w:t>
       </w:r>
     </w:p>
     <w:p>
@@ -877,7 +822,10 @@
     </w:p>
     <w:p>
       <w:r>
-        <w:t xml:space="preserve">   - Assigned to: [Team Member Name]</w:t>
+        <w:t xml:space="preserve">   - Assigned to: </w:t>
+      </w:r>
+      <w:r>
+        <w:t xml:space="preserve">Andrew </w:t>
       </w:r>
     </w:p>
     <w:p>
@@ -903,7 +851,10 @@
     </w:p>
     <w:p>
       <w:r>
-        <w:t xml:space="preserve">   - Assigned to: [Team Member Name]</w:t>
+        <w:t xml:space="preserve">   - Assigned to: </w:t>
+      </w:r>
+      <w:r>
+        <w:t xml:space="preserve">Gabriel </w:t>
       </w:r>
     </w:p>
     <w:p>
@@ -929,8 +880,13 @@
     </w:p>
     <w:p>
       <w:r>
-        <w:t xml:space="preserve">   - Assigned to: [Team Member Name]</w:t>
-      </w:r>
+        <w:t xml:space="preserve">   - Assigned to: </w:t>
+      </w:r>
+      <w:proofErr w:type="spellStart"/>
+      <w:r>
+        <w:t>Tabark</w:t>
+      </w:r>
+      <w:proofErr w:type="spellEnd"/>
     </w:p>
     <w:p>
       <w:r>
@@ -955,8 +911,13 @@
     </w:p>
     <w:p>
       <w:r>
-        <w:t xml:space="preserve">   - Assigned to: [Team Member Name]</w:t>
-      </w:r>
+        <w:t xml:space="preserve">   - Assigned to: </w:t>
+      </w:r>
+      <w:proofErr w:type="spellStart"/>
+      <w:r>
+        <w:t>Tabark</w:t>
+      </w:r>
+      <w:proofErr w:type="spellEnd"/>
     </w:p>
     <w:p>
       <w:r>
@@ -981,7 +942,10 @@
     </w:p>
     <w:p>
       <w:r>
-        <w:t xml:space="preserve">   - Assigned to: [Team Member Name]</w:t>
+        <w:t xml:space="preserve">   - Assigned to: </w:t>
+      </w:r>
+      <w:r>
+        <w:t>Gabriel</w:t>
       </w:r>
     </w:p>
     <w:p>
@@ -1034,7 +998,10 @@
     </w:p>
     <w:p>
       <w:r>
-        <w:t xml:space="preserve">   - Assigned to: [Team Member Name]</w:t>
+        <w:t xml:space="preserve">   - Assigned to: </w:t>
+      </w:r>
+      <w:r>
+        <w:t>Andrew</w:t>
       </w:r>
     </w:p>
     <w:p>
@@ -1060,7 +1027,10 @@
     </w:p>
     <w:p>
       <w:r>
-        <w:t xml:space="preserve">   - Assigned to: [Team Member Name]</w:t>
+        <w:t xml:space="preserve">   - Assigned to: </w:t>
+      </w:r>
+      <w:r>
+        <w:t>Joel</w:t>
       </w:r>
     </w:p>
     <w:p>

</xml_diff>

<commit_message>
modified:   Moffat Bay-TDD Assignment.docx
</commit_message>
<xml_diff>
--- a/Moffat Bay-TDD Assignment.docx
+++ b/Moffat Bay-TDD Assignment.docx
@@ -34,17 +34,25 @@
           <w:rFonts w:ascii="Calibri" w:eastAsia="Calibri" w:hAnsi="Calibri" w:cs="Calibri"/>
         </w:rPr>
       </w:pPr>
-      <w:r>
-        <w:rPr>
-          <w:rFonts w:ascii="Calibri" w:eastAsia="Calibri" w:hAnsi="Calibri" w:cs="Calibri"/>
-        </w:rPr>
-        <w:t xml:space="preserve">Tabark </w:t>
-      </w:r>
       <w:proofErr w:type="spellStart"/>
       <w:r>
         <w:rPr>
           <w:rFonts w:ascii="Calibri" w:eastAsia="Calibri" w:hAnsi="Calibri" w:cs="Calibri"/>
         </w:rPr>
+        <w:t>Tabark</w:t>
+      </w:r>
+      <w:proofErr w:type="spellEnd"/>
+      <w:r>
+        <w:rPr>
+          <w:rFonts w:ascii="Calibri" w:eastAsia="Calibri" w:hAnsi="Calibri" w:cs="Calibri"/>
+        </w:rPr>
+        <w:t xml:space="preserve"> </w:t>
+      </w:r>
+      <w:proofErr w:type="spellStart"/>
+      <w:r>
+        <w:rPr>
+          <w:rFonts w:ascii="Calibri" w:eastAsia="Calibri" w:hAnsi="Calibri" w:cs="Calibri"/>
+        </w:rPr>
         <w:t>Kambal</w:t>
       </w:r>
       <w:proofErr w:type="spellEnd"/>
@@ -98,13 +106,7 @@
         <w:rPr>
           <w:rFonts w:ascii="Calibri" w:eastAsia="Calibri" w:hAnsi="Calibri" w:cs="Calibri"/>
         </w:rPr>
-        <w:t>21</w:t>
-      </w:r>
-      <w:r>
-        <w:rPr>
-          <w:rFonts w:ascii="Calibri" w:eastAsia="Calibri" w:hAnsi="Calibri" w:cs="Calibri"/>
-        </w:rPr>
-        <w:t xml:space="preserve"> Oct 23</w:t>
+        <w:t>21 Oct 23</w:t>
       </w:r>
     </w:p>
     <w:p>
@@ -1147,21 +1149,7 @@
         <w:rPr>
           <w:rFonts w:ascii="Calibri" w:eastAsia="Calibri" w:hAnsi="Calibri" w:cs="Calibri"/>
         </w:rPr>
-        <w:t xml:space="preserve">As an Administrator named Sarah, I want to have a system that will allow me to </w:t>
-      </w:r>
-      <w:proofErr w:type="gramStart"/>
-      <w:r>
-        <w:rPr>
-          <w:rFonts w:ascii="Calibri" w:eastAsia="Calibri" w:hAnsi="Calibri" w:cs="Calibri"/>
-        </w:rPr>
-        <w:t>effectively allow me to</w:t>
-      </w:r>
-      <w:proofErr w:type="gramEnd"/>
-      <w:r>
-        <w:rPr>
-          <w:rFonts w:ascii="Calibri" w:eastAsia="Calibri" w:hAnsi="Calibri" w:cs="Calibri"/>
-        </w:rPr>
-        <w:t xml:space="preserve"> create, update, and deactivate user accounts, as well as set and/or modify permissions. This will help me in maintaining, the reservation process, and validate user accounts. </w:t>
+        <w:t xml:space="preserve">As an Administrator named Sarah, I want to have a system that will allow me to effectively allow me to create, update, and deactivate user accounts, as well as set and/or modify permissions. This will help me in maintaining, the reservation process, and validate user accounts. </w:t>
       </w:r>
     </w:p>
     <w:p>
@@ -1200,75 +1188,33 @@
         <w:rPr>
           <w:rFonts w:ascii="Calibri" w:eastAsia="Calibri" w:hAnsi="Calibri" w:cs="Calibri"/>
         </w:rPr>
-        <w:t xml:space="preserve">2. The user information should be stored </w:t>
-      </w:r>
-      <w:proofErr w:type="gramStart"/>
-      <w:r>
-        <w:rPr>
-          <w:rFonts w:ascii="Calibri" w:eastAsia="Calibri" w:hAnsi="Calibri" w:cs="Calibri"/>
-        </w:rPr>
-        <w:t>into</w:t>
-      </w:r>
-      <w:proofErr w:type="gramEnd"/>
-      <w:r>
-        <w:rPr>
-          <w:rFonts w:ascii="Calibri" w:eastAsia="Calibri" w:hAnsi="Calibri" w:cs="Calibri"/>
-        </w:rPr>
-        <w:t xml:space="preserve"> a database. </w:t>
-      </w:r>
-    </w:p>
-    <w:p>
-      <w:pPr>
-        <w:rPr>
-          <w:rFonts w:ascii="Calibri" w:eastAsia="Calibri" w:hAnsi="Calibri" w:cs="Calibri"/>
-        </w:rPr>
-      </w:pPr>
-      <w:r>
-        <w:rPr>
-          <w:rFonts w:ascii="Calibri" w:eastAsia="Calibri" w:hAnsi="Calibri" w:cs="Calibri"/>
-        </w:rPr>
-        <w:t xml:space="preserve">3. I should have the ability as an </w:t>
-      </w:r>
-      <w:proofErr w:type="gramStart"/>
-      <w:r>
-        <w:rPr>
-          <w:rFonts w:ascii="Calibri" w:eastAsia="Calibri" w:hAnsi="Calibri" w:cs="Calibri"/>
-        </w:rPr>
-        <w:t>administrator,</w:t>
-      </w:r>
-      <w:proofErr w:type="gramEnd"/>
-      <w:r>
-        <w:rPr>
-          <w:rFonts w:ascii="Calibri" w:eastAsia="Calibri" w:hAnsi="Calibri" w:cs="Calibri"/>
-        </w:rPr>
-        <w:t xml:space="preserve"> to update user accounts. </w:t>
-      </w:r>
-    </w:p>
-    <w:p>
-      <w:pPr>
-        <w:rPr>
-          <w:rFonts w:ascii="Calibri" w:eastAsia="Calibri" w:hAnsi="Calibri" w:cs="Calibri"/>
-        </w:rPr>
-      </w:pPr>
-      <w:r>
-        <w:rPr>
-          <w:rFonts w:ascii="Calibri" w:eastAsia="Calibri" w:hAnsi="Calibri" w:cs="Calibri"/>
-        </w:rPr>
-        <w:t xml:space="preserve">4. I should have the ability as an </w:t>
-      </w:r>
-      <w:proofErr w:type="gramStart"/>
-      <w:r>
-        <w:rPr>
-          <w:rFonts w:ascii="Calibri" w:eastAsia="Calibri" w:hAnsi="Calibri" w:cs="Calibri"/>
-        </w:rPr>
-        <w:t>administrator,</w:t>
-      </w:r>
-      <w:proofErr w:type="gramEnd"/>
-      <w:r>
-        <w:rPr>
-          <w:rFonts w:ascii="Calibri" w:eastAsia="Calibri" w:hAnsi="Calibri" w:cs="Calibri"/>
-        </w:rPr>
-        <w:t xml:space="preserve"> to deactivate an account or accounts. </w:t>
+        <w:t xml:space="preserve">2. The user information should be stored into a database. </w:t>
+      </w:r>
+    </w:p>
+    <w:p>
+      <w:pPr>
+        <w:rPr>
+          <w:rFonts w:ascii="Calibri" w:eastAsia="Calibri" w:hAnsi="Calibri" w:cs="Calibri"/>
+        </w:rPr>
+      </w:pPr>
+      <w:r>
+        <w:rPr>
+          <w:rFonts w:ascii="Calibri" w:eastAsia="Calibri" w:hAnsi="Calibri" w:cs="Calibri"/>
+        </w:rPr>
+        <w:t xml:space="preserve">3. I should have the ability as an administrator, to update user accounts. </w:t>
+      </w:r>
+    </w:p>
+    <w:p>
+      <w:pPr>
+        <w:rPr>
+          <w:rFonts w:ascii="Calibri" w:eastAsia="Calibri" w:hAnsi="Calibri" w:cs="Calibri"/>
+        </w:rPr>
+      </w:pPr>
+      <w:r>
+        <w:rPr>
+          <w:rFonts w:ascii="Calibri" w:eastAsia="Calibri" w:hAnsi="Calibri" w:cs="Calibri"/>
+        </w:rPr>
+        <w:t xml:space="preserve">4. I should have the ability as an administrator, to deactivate an account or accounts. </w:t>
       </w:r>
     </w:p>
     <w:p>
@@ -1633,34 +1579,20 @@
         <w:rPr>
           <w:rFonts w:ascii="Calibri" w:eastAsia="Calibri" w:hAnsi="Calibri" w:cs="Calibri"/>
         </w:rPr>
-        <w:t xml:space="preserve">I, David, need the website to have a user-friendly interface for easily accessing information and performing common tasks like exploring lodge details and available activities. It should match the overall aesthetic of the website </w:t>
+        <w:t xml:space="preserve">I, David, need the website to have a user-friendly interface for easily accessing information and performing common tasks like exploring lodge details and available activities. It should match the overall aesthetic of the website as to not be too </w:t>
       </w:r>
       <w:proofErr w:type="gramStart"/>
       <w:r>
         <w:rPr>
           <w:rFonts w:ascii="Calibri" w:eastAsia="Calibri" w:hAnsi="Calibri" w:cs="Calibri"/>
         </w:rPr>
-        <w:t>as to</w:t>
+        <w:t>distracting, and</w:t>
       </w:r>
       <w:proofErr w:type="gramEnd"/>
       <w:r>
         <w:rPr>
           <w:rFonts w:ascii="Calibri" w:eastAsia="Calibri" w:hAnsi="Calibri" w:cs="Calibri"/>
         </w:rPr>
-        <w:t xml:space="preserve"> not be too </w:t>
-      </w:r>
-      <w:proofErr w:type="gramStart"/>
-      <w:r>
-        <w:rPr>
-          <w:rFonts w:ascii="Calibri" w:eastAsia="Calibri" w:hAnsi="Calibri" w:cs="Calibri"/>
-        </w:rPr>
-        <w:t>distracting, and</w:t>
-      </w:r>
-      <w:proofErr w:type="gramEnd"/>
-      <w:r>
-        <w:rPr>
-          <w:rFonts w:ascii="Calibri" w:eastAsia="Calibri" w:hAnsi="Calibri" w:cs="Calibri"/>
-        </w:rPr>
         <w:t xml:space="preserve"> allows the content to be smoothly maneuverable from one element to another. </w:t>
       </w:r>
     </w:p>
@@ -1687,21 +1619,7 @@
         <w:rPr>
           <w:rFonts w:ascii="Calibri" w:eastAsia="Calibri" w:hAnsi="Calibri" w:cs="Calibri"/>
         </w:rPr>
-        <w:t xml:space="preserve">1. Visual elements should match </w:t>
-      </w:r>
-      <w:proofErr w:type="gramStart"/>
-      <w:r>
-        <w:rPr>
-          <w:rFonts w:ascii="Calibri" w:eastAsia="Calibri" w:hAnsi="Calibri" w:cs="Calibri"/>
-        </w:rPr>
-        <w:t>overall</w:t>
-      </w:r>
-      <w:proofErr w:type="gramEnd"/>
-      <w:r>
-        <w:rPr>
-          <w:rFonts w:ascii="Calibri" w:eastAsia="Calibri" w:hAnsi="Calibri" w:cs="Calibri"/>
-        </w:rPr>
-        <w:t xml:space="preserve"> aesthetic established in the landing page without overwhelming the user experience.</w:t>
+        <w:t>1. Visual elements should match overall aesthetic established in the landing page without overwhelming the user experience.</w:t>
       </w:r>
     </w:p>
     <w:p>
@@ -1889,21 +1807,297 @@
         <w:rPr>
           <w:rFonts w:ascii="Calibri" w:eastAsia="Calibri" w:hAnsi="Calibri" w:cs="Calibri"/>
         </w:rPr>
-        <w:t xml:space="preserve">   - Assigned to: Tabark</w:t>
-      </w:r>
-    </w:p>
-    <w:p>
-      <w:pPr>
-        <w:rPr>
-          <w:rFonts w:ascii="Calibri" w:eastAsia="Calibri" w:hAnsi="Calibri" w:cs="Calibri"/>
-        </w:rPr>
-      </w:pPr>
-      <w:r>
-        <w:rPr>
-          <w:rFonts w:ascii="Calibri" w:eastAsia="Calibri" w:hAnsi="Calibri" w:cs="Calibri"/>
-        </w:rPr>
-        <w:t xml:space="preserve">   - Story: User Story 4</w:t>
-      </w:r>
+        <w:t xml:space="preserve">   - Assigned to: </w:t>
+      </w:r>
+      <w:proofErr w:type="spellStart"/>
+      <w:r>
+        <w:rPr>
+          <w:rFonts w:ascii="Calibri" w:eastAsia="Calibri" w:hAnsi="Calibri" w:cs="Calibri"/>
+        </w:rPr>
+        <w:t>Tabark</w:t>
+      </w:r>
+      <w:proofErr w:type="spellEnd"/>
+    </w:p>
+    <w:p>
+      <w:pPr>
+        <w:rPr>
+          <w:rFonts w:ascii="Calibri" w:eastAsia="Calibri" w:hAnsi="Calibri" w:cs="Calibri"/>
+        </w:rPr>
+      </w:pPr>
+      <w:r>
+        <w:rPr>
+          <w:rFonts w:ascii="Calibri" w:eastAsia="Calibri" w:hAnsi="Calibri" w:cs="Calibri"/>
+        </w:rPr>
+        <w:t>As a data analyst (Alex), I need to import and export data for analysis and reporting purposes. The system should provide features for securely importing external data into the system and exporting analyzed data in various formats.</w:t>
+      </w:r>
+    </w:p>
+    <w:p>
+      <w:pPr>
+        <w:rPr>
+          <w:rFonts w:ascii="Calibri" w:eastAsia="Calibri" w:hAnsi="Calibri" w:cs="Calibri"/>
+        </w:rPr>
+      </w:pPr>
+      <w:r>
+        <w:rPr>
+          <w:rFonts w:ascii="Calibri" w:eastAsia="Calibri" w:hAnsi="Calibri" w:cs="Calibri"/>
+        </w:rPr>
+        <w:t>Acceptance Criteria:</w:t>
+      </w:r>
+    </w:p>
+    <w:p>
+      <w:pPr>
+        <w:pStyle w:val="ListParagraph"/>
+        <w:numPr>
+          <w:ilvl w:val="0"/>
+          <w:numId w:val="8"/>
+        </w:numPr>
+        <w:rPr>
+          <w:rFonts w:ascii="Calibri" w:eastAsia="Calibri" w:hAnsi="Calibri" w:cs="Calibri"/>
+        </w:rPr>
+      </w:pPr>
+      <w:r>
+        <w:rPr>
+          <w:rFonts w:ascii="Calibri" w:eastAsia="Calibri" w:hAnsi="Calibri" w:cs="Calibri"/>
+        </w:rPr>
+        <w:t>The system must allow data imports in common formats such as CSV and Excel.</w:t>
+      </w:r>
+    </w:p>
+    <w:p>
+      <w:pPr>
+        <w:pStyle w:val="ListParagraph"/>
+        <w:numPr>
+          <w:ilvl w:val="0"/>
+          <w:numId w:val="8"/>
+        </w:numPr>
+        <w:rPr>
+          <w:rFonts w:ascii="Calibri" w:eastAsia="Calibri" w:hAnsi="Calibri" w:cs="Calibri"/>
+        </w:rPr>
+      </w:pPr>
+      <w:r>
+        <w:rPr>
+          <w:rFonts w:ascii="Calibri" w:eastAsia="Calibri" w:hAnsi="Calibri" w:cs="Calibri"/>
+        </w:rPr>
+        <w:t>Imported data should be validated for consistency and accuracy before being incorporated into the system.</w:t>
+      </w:r>
+    </w:p>
+    <w:p>
+      <w:pPr>
+        <w:pStyle w:val="ListParagraph"/>
+        <w:numPr>
+          <w:ilvl w:val="0"/>
+          <w:numId w:val="8"/>
+        </w:numPr>
+        <w:rPr>
+          <w:rFonts w:ascii="Calibri" w:eastAsia="Calibri" w:hAnsi="Calibri" w:cs="Calibri"/>
+        </w:rPr>
+      </w:pPr>
+      <w:r>
+        <w:rPr>
+          <w:rFonts w:ascii="Calibri" w:eastAsia="Calibri" w:hAnsi="Calibri" w:cs="Calibri"/>
+        </w:rPr>
+        <w:t>Users should be able to map imported data to the appropriate fields within the system.</w:t>
+      </w:r>
+    </w:p>
+    <w:p>
+      <w:pPr>
+        <w:pStyle w:val="ListParagraph"/>
+        <w:numPr>
+          <w:ilvl w:val="0"/>
+          <w:numId w:val="8"/>
+        </w:numPr>
+        <w:rPr>
+          <w:rFonts w:ascii="Calibri" w:eastAsia="Calibri" w:hAnsi="Calibri" w:cs="Calibri"/>
+        </w:rPr>
+      </w:pPr>
+      <w:r>
+        <w:rPr>
+          <w:rFonts w:ascii="Calibri" w:eastAsia="Calibri" w:hAnsi="Calibri" w:cs="Calibri"/>
+        </w:rPr>
+        <w:t>Imported data should be stored securely in the system's database.</w:t>
+      </w:r>
+    </w:p>
+    <w:p>
+      <w:pPr>
+        <w:pStyle w:val="ListParagraph"/>
+        <w:numPr>
+          <w:ilvl w:val="0"/>
+          <w:numId w:val="8"/>
+        </w:numPr>
+        <w:rPr>
+          <w:rFonts w:ascii="Calibri" w:eastAsia="Calibri" w:hAnsi="Calibri" w:cs="Calibri"/>
+        </w:rPr>
+      </w:pPr>
+      <w:r>
+        <w:rPr>
+          <w:rFonts w:ascii="Calibri" w:eastAsia="Calibri" w:hAnsi="Calibri" w:cs="Calibri"/>
+        </w:rPr>
+        <w:t>Users, especially data analysts like Alex, should be able to schedule regular data imports for automation.</w:t>
+      </w:r>
+    </w:p>
+    <w:p>
+      <w:pPr>
+        <w:pStyle w:val="ListParagraph"/>
+        <w:numPr>
+          <w:ilvl w:val="0"/>
+          <w:numId w:val="8"/>
+        </w:numPr>
+        <w:rPr>
+          <w:rFonts w:ascii="Calibri" w:eastAsia="Calibri" w:hAnsi="Calibri" w:cs="Calibri"/>
+        </w:rPr>
+      </w:pPr>
+      <w:r>
+        <w:rPr>
+          <w:rFonts w:ascii="Calibri" w:eastAsia="Calibri" w:hAnsi="Calibri" w:cs="Calibri"/>
+        </w:rPr>
+        <w:t>The system must provide data export capabilities in common formats like CSV and Excel.</w:t>
+      </w:r>
+    </w:p>
+    <w:p>
+      <w:pPr>
+        <w:pStyle w:val="ListParagraph"/>
+        <w:numPr>
+          <w:ilvl w:val="0"/>
+          <w:numId w:val="8"/>
+        </w:numPr>
+        <w:rPr>
+          <w:rFonts w:ascii="Calibri" w:eastAsia="Calibri" w:hAnsi="Calibri" w:cs="Calibri"/>
+        </w:rPr>
+      </w:pPr>
+      <w:r>
+        <w:rPr>
+          <w:rFonts w:ascii="Calibri" w:eastAsia="Calibri" w:hAnsi="Calibri" w:cs="Calibri"/>
+        </w:rPr>
+        <w:t>Exported data should be customizable to include specific fields and time frames.</w:t>
+      </w:r>
+    </w:p>
+    <w:p>
+      <w:pPr>
+        <w:pStyle w:val="ListParagraph"/>
+        <w:numPr>
+          <w:ilvl w:val="0"/>
+          <w:numId w:val="8"/>
+        </w:numPr>
+        <w:rPr>
+          <w:rFonts w:ascii="Calibri" w:eastAsia="Calibri" w:hAnsi="Calibri" w:cs="Calibri"/>
+        </w:rPr>
+      </w:pPr>
+      <w:r>
+        <w:rPr>
+          <w:rFonts w:ascii="Calibri" w:eastAsia="Calibri" w:hAnsi="Calibri" w:cs="Calibri"/>
+        </w:rPr>
+        <w:t>The export process should be efficient and not hinder system performance.</w:t>
+      </w:r>
+    </w:p>
+    <w:p>
+      <w:pPr>
+        <w:pStyle w:val="ListParagraph"/>
+        <w:numPr>
+          <w:ilvl w:val="0"/>
+          <w:numId w:val="8"/>
+        </w:numPr>
+        <w:rPr>
+          <w:rFonts w:ascii="Calibri" w:eastAsia="Calibri" w:hAnsi="Calibri" w:cs="Calibri"/>
+        </w:rPr>
+      </w:pPr>
+      <w:r>
+        <w:rPr>
+          <w:rFonts w:ascii="Calibri" w:eastAsia="Calibri" w:hAnsi="Calibri" w:cs="Calibri"/>
+        </w:rPr>
+        <w:t>Security measures should be in place to protect the integrity of imported and exported data.</w:t>
+      </w:r>
+    </w:p>
+    <w:p>
+      <w:pPr>
+        <w:rPr>
+          <w:rFonts w:ascii="Calibri" w:eastAsia="Calibri" w:hAnsi="Calibri" w:cs="Calibri"/>
+        </w:rPr>
+      </w:pPr>
+      <w:r>
+        <w:rPr>
+          <w:rFonts w:ascii="Calibri" w:eastAsia="Calibri" w:hAnsi="Calibri" w:cs="Calibri"/>
+        </w:rPr>
+        <w:t>Definition of Done:</w:t>
+      </w:r>
+    </w:p>
+    <w:p>
+      <w:pPr>
+        <w:pStyle w:val="ListParagraph"/>
+        <w:numPr>
+          <w:ilvl w:val="0"/>
+          <w:numId w:val="7"/>
+        </w:numPr>
+        <w:rPr>
+          <w:rFonts w:ascii="Calibri" w:eastAsia="Calibri" w:hAnsi="Calibri" w:cs="Calibri"/>
+        </w:rPr>
+      </w:pPr>
+      <w:r>
+        <w:rPr>
+          <w:rFonts w:ascii="Calibri" w:eastAsia="Calibri" w:hAnsi="Calibri" w:cs="Calibri"/>
+        </w:rPr>
+        <w:lastRenderedPageBreak/>
+        <w:t>The system allows secure data imports and exports.</w:t>
+      </w:r>
+    </w:p>
+    <w:p>
+      <w:pPr>
+        <w:pStyle w:val="ListParagraph"/>
+        <w:numPr>
+          <w:ilvl w:val="0"/>
+          <w:numId w:val="7"/>
+        </w:numPr>
+        <w:rPr>
+          <w:rFonts w:ascii="Calibri" w:eastAsia="Calibri" w:hAnsi="Calibri" w:cs="Calibri"/>
+        </w:rPr>
+      </w:pPr>
+      <w:r>
+        <w:rPr>
+          <w:rFonts w:ascii="Calibri" w:eastAsia="Calibri" w:hAnsi="Calibri" w:cs="Calibri"/>
+        </w:rPr>
+        <w:t>Imported data is validated and mapped correctly.</w:t>
+      </w:r>
+    </w:p>
+    <w:p>
+      <w:pPr>
+        <w:pStyle w:val="ListParagraph"/>
+        <w:numPr>
+          <w:ilvl w:val="0"/>
+          <w:numId w:val="7"/>
+        </w:numPr>
+        <w:rPr>
+          <w:rFonts w:ascii="Calibri" w:eastAsia="Calibri" w:hAnsi="Calibri" w:cs="Calibri"/>
+        </w:rPr>
+      </w:pPr>
+      <w:r>
+        <w:rPr>
+          <w:rFonts w:ascii="Calibri" w:eastAsia="Calibri" w:hAnsi="Calibri" w:cs="Calibri"/>
+        </w:rPr>
+        <w:t>Data export is customizable and efficient.</w:t>
+      </w:r>
+    </w:p>
+    <w:p>
+      <w:pPr>
+        <w:pStyle w:val="ListParagraph"/>
+        <w:numPr>
+          <w:ilvl w:val="0"/>
+          <w:numId w:val="7"/>
+        </w:numPr>
+        <w:rPr>
+          <w:rFonts w:ascii="Calibri" w:eastAsia="Calibri" w:hAnsi="Calibri" w:cs="Calibri"/>
+        </w:rPr>
+      </w:pPr>
+      <w:r>
+        <w:rPr>
+          <w:rFonts w:ascii="Calibri" w:eastAsia="Calibri" w:hAnsi="Calibri" w:cs="Calibri"/>
+        </w:rPr>
+        <w:t>Data security measures are in place to protect data during import and export processes.</w:t>
+      </w:r>
+    </w:p>
+    <w:p>
+      <w:pPr>
+        <w:rPr>
+          <w:rFonts w:ascii="Calibri" w:eastAsia="Calibri" w:hAnsi="Calibri" w:cs="Calibri"/>
+        </w:rPr>
+      </w:pPr>
     </w:p>
     <w:p>
       <w:pPr>
@@ -1937,20 +2131,167 @@
         <w:rPr>
           <w:rFonts w:ascii="Calibri" w:eastAsia="Calibri" w:hAnsi="Calibri" w:cs="Calibri"/>
         </w:rPr>
-        <w:t xml:space="preserve">   - Assigned to: Tabark</w:t>
-      </w:r>
-    </w:p>
-    <w:p>
-      <w:pPr>
-        <w:rPr>
-          <w:rFonts w:ascii="Calibri" w:eastAsia="Calibri" w:hAnsi="Calibri" w:cs="Calibri"/>
-        </w:rPr>
-      </w:pPr>
-      <w:r>
-        <w:rPr>
-          <w:rFonts w:ascii="Calibri" w:eastAsia="Calibri" w:hAnsi="Calibri" w:cs="Calibri"/>
-        </w:rPr>
-        <w:t xml:space="preserve">   - Story: User Story 5</w:t>
+        <w:t xml:space="preserve">   - Assigned to: </w:t>
+      </w:r>
+      <w:proofErr w:type="spellStart"/>
+      <w:r>
+        <w:rPr>
+          <w:rFonts w:ascii="Calibri" w:eastAsia="Calibri" w:hAnsi="Calibri" w:cs="Calibri"/>
+        </w:rPr>
+        <w:t>Tabark</w:t>
+      </w:r>
+      <w:proofErr w:type="spellEnd"/>
+    </w:p>
+    <w:p>
+      <w:pPr>
+        <w:rPr>
+          <w:rFonts w:ascii="Calibri" w:eastAsia="Calibri" w:hAnsi="Calibri" w:cs="Calibri"/>
+        </w:rPr>
+      </w:pPr>
+      <w:r>
+        <w:rPr>
+          <w:rFonts w:ascii="Calibri" w:eastAsia="Calibri" w:hAnsi="Calibri" w:cs="Calibri"/>
+        </w:rPr>
+        <w:t>As a data analyst (Alex), I need a robust report generation module that allows me to create, customize, and export reports based on the data I analyze. These reports should assist in decision-making and be suitable for sharing with the lodge management.</w:t>
+      </w:r>
+    </w:p>
+    <w:p>
+      <w:pPr>
+        <w:rPr>
+          <w:rFonts w:ascii="Calibri" w:eastAsia="Calibri" w:hAnsi="Calibri" w:cs="Calibri"/>
+        </w:rPr>
+      </w:pPr>
+      <w:r>
+        <w:rPr>
+          <w:rFonts w:ascii="Calibri" w:eastAsia="Calibri" w:hAnsi="Calibri" w:cs="Calibri"/>
+        </w:rPr>
+        <w:t>Acceptance Criteria:</w:t>
+      </w:r>
+    </w:p>
+    <w:p>
+      <w:pPr>
+        <w:pStyle w:val="ListParagraph"/>
+        <w:numPr>
+          <w:ilvl w:val="0"/>
+          <w:numId w:val="9"/>
+        </w:numPr>
+        <w:rPr>
+          <w:rFonts w:ascii="Calibri" w:eastAsia="Calibri" w:hAnsi="Calibri" w:cs="Calibri"/>
+        </w:rPr>
+      </w:pPr>
+      <w:r>
+        <w:rPr>
+          <w:rFonts w:ascii="Calibri" w:eastAsia="Calibri" w:hAnsi="Calibri" w:cs="Calibri"/>
+        </w:rPr>
+        <w:t>The system must provide a user-friendly interface for creating and customizing reports.</w:t>
+      </w:r>
+    </w:p>
+    <w:p>
+      <w:pPr>
+        <w:pStyle w:val="ListParagraph"/>
+        <w:numPr>
+          <w:ilvl w:val="0"/>
+          <w:numId w:val="9"/>
+        </w:numPr>
+        <w:rPr>
+          <w:rFonts w:ascii="Calibri" w:eastAsia="Calibri" w:hAnsi="Calibri" w:cs="Calibri"/>
+        </w:rPr>
+      </w:pPr>
+      <w:r>
+        <w:rPr>
+          <w:rFonts w:ascii="Calibri" w:eastAsia="Calibri" w:hAnsi="Calibri" w:cs="Calibri"/>
+        </w:rPr>
+        <w:t>Report templates should be available for common types of reports, such as reservation statistics and customer demographics.</w:t>
+      </w:r>
+    </w:p>
+    <w:p>
+      <w:pPr>
+        <w:pStyle w:val="ListParagraph"/>
+        <w:numPr>
+          <w:ilvl w:val="0"/>
+          <w:numId w:val="9"/>
+        </w:numPr>
+        <w:rPr>
+          <w:rFonts w:ascii="Calibri" w:eastAsia="Calibri" w:hAnsi="Calibri" w:cs="Calibri"/>
+        </w:rPr>
+      </w:pPr>
+      <w:r>
+        <w:rPr>
+          <w:rFonts w:ascii="Calibri" w:eastAsia="Calibri" w:hAnsi="Calibri" w:cs="Calibri"/>
+        </w:rPr>
+        <w:t>Data visualization tools should be integrated for creating charts and graphs within reports.</w:t>
+      </w:r>
+    </w:p>
+    <w:p>
+      <w:pPr>
+        <w:pStyle w:val="ListParagraph"/>
+        <w:numPr>
+          <w:ilvl w:val="0"/>
+          <w:numId w:val="9"/>
+        </w:numPr>
+        <w:rPr>
+          <w:rFonts w:ascii="Calibri" w:eastAsia="Calibri" w:hAnsi="Calibri" w:cs="Calibri"/>
+        </w:rPr>
+      </w:pPr>
+      <w:r>
+        <w:rPr>
+          <w:rFonts w:ascii="Calibri" w:eastAsia="Calibri" w:hAnsi="Calibri" w:cs="Calibri"/>
+        </w:rPr>
+        <w:t>Users should be able to customize report parameters, including date ranges and specific data fields.</w:t>
+      </w:r>
+    </w:p>
+    <w:p>
+      <w:pPr>
+        <w:pStyle w:val="ListParagraph"/>
+        <w:numPr>
+          <w:ilvl w:val="0"/>
+          <w:numId w:val="9"/>
+        </w:numPr>
+        <w:rPr>
+          <w:rFonts w:ascii="Calibri" w:eastAsia="Calibri" w:hAnsi="Calibri" w:cs="Calibri"/>
+        </w:rPr>
+      </w:pPr>
+      <w:r>
+        <w:rPr>
+          <w:rFonts w:ascii="Calibri" w:eastAsia="Calibri" w:hAnsi="Calibri" w:cs="Calibri"/>
+        </w:rPr>
+        <w:t>Reports should be exportable in common formats like PDF and Excel.</w:t>
+      </w:r>
+    </w:p>
+    <w:p>
+      <w:pPr>
+        <w:pStyle w:val="ListParagraph"/>
+        <w:numPr>
+          <w:ilvl w:val="0"/>
+          <w:numId w:val="9"/>
+        </w:numPr>
+        <w:rPr>
+          <w:rFonts w:ascii="Calibri" w:eastAsia="Calibri" w:hAnsi="Calibri" w:cs="Calibri"/>
+        </w:rPr>
+      </w:pPr>
+      <w:r>
+        <w:rPr>
+          <w:rFonts w:ascii="Calibri" w:eastAsia="Calibri" w:hAnsi="Calibri" w:cs="Calibri"/>
+        </w:rPr>
+        <w:t>Exported reports should be well-organized, visually appealing, and contain relevant information for decision-making.</w:t>
+      </w:r>
+    </w:p>
+    <w:p>
+      <w:pPr>
+        <w:pStyle w:val="ListParagraph"/>
+        <w:numPr>
+          <w:ilvl w:val="0"/>
+          <w:numId w:val="9"/>
+        </w:numPr>
+        <w:rPr>
+          <w:rFonts w:ascii="Calibri" w:eastAsia="Calibri" w:hAnsi="Calibri" w:cs="Calibri"/>
+        </w:rPr>
+      </w:pPr>
+      <w:r>
+        <w:rPr>
+          <w:rFonts w:ascii="Calibri" w:eastAsia="Calibri" w:hAnsi="Calibri" w:cs="Calibri"/>
+        </w:rPr>
+        <w:t>Any changes made to the data or reports should be logged for auditing purposes.</w:t>
       </w:r>
     </w:p>
     <w:p>
@@ -2024,79 +2365,59 @@
         <w:rPr>
           <w:rFonts w:ascii="Calibri" w:eastAsia="Calibri" w:hAnsi="Calibri" w:cs="Calibri"/>
         </w:rPr>
-        <w:t xml:space="preserve">All users involved with the platform, including those that do and do not provide sensitive information as well as those that manipulate that user information are subject to having any information compromised. </w:t>
-      </w:r>
+        <w:t>All users involved with the platform, including those that do and do not provide sensitive information as well as those that manipulate that user information are subject to having any information compromised. The website must be safe in all levels of interaction and covers all systems to ensure any point of vulnerability is addressed.</w:t>
+      </w:r>
+    </w:p>
+    <w:p>
+      <w:pPr>
+        <w:rPr>
+          <w:rFonts w:ascii="Calibri" w:eastAsia="Calibri" w:hAnsi="Calibri" w:cs="Calibri"/>
+        </w:rPr>
+      </w:pPr>
+      <w:r>
+        <w:rPr>
+          <w:rFonts w:ascii="Calibri" w:eastAsia="Calibri" w:hAnsi="Calibri" w:cs="Calibri"/>
+        </w:rPr>
+        <w:t>Acceptance Criteria:</w:t>
+      </w:r>
+    </w:p>
+    <w:p>
+      <w:pPr>
+        <w:rPr>
+          <w:rFonts w:ascii="Calibri" w:eastAsia="Calibri" w:hAnsi="Calibri" w:cs="Calibri"/>
+        </w:rPr>
+      </w:pPr>
+      <w:r>
+        <w:rPr>
+          <w:rFonts w:ascii="Calibri" w:eastAsia="Calibri" w:hAnsi="Calibri" w:cs="Calibri"/>
+        </w:rPr>
+        <w:t>1. There is a clear roadmap for what security systems/implementation will take place, when, and where.</w:t>
+      </w:r>
+    </w:p>
+    <w:p>
+      <w:pPr>
+        <w:rPr>
+          <w:rFonts w:ascii="Calibri" w:eastAsia="Calibri" w:hAnsi="Calibri" w:cs="Calibri"/>
+        </w:rPr>
+      </w:pPr>
+      <w:r>
+        <w:rPr>
+          <w:rFonts w:ascii="Calibri" w:eastAsia="Calibri" w:hAnsi="Calibri" w:cs="Calibri"/>
+        </w:rPr>
+        <w:t xml:space="preserve">2. There is a clear understanding on the development end on what types of systems are used and why. </w:t>
+      </w:r>
+    </w:p>
+    <w:p>
+      <w:pPr>
+        <w:rPr>
+          <w:rFonts w:ascii="Calibri" w:eastAsia="Calibri" w:hAnsi="Calibri" w:cs="Calibri"/>
+        </w:rPr>
+      </w:pPr>
       <w:r>
         <w:rPr>
           <w:rFonts w:ascii="Calibri" w:eastAsia="Calibri" w:hAnsi="Calibri" w:cs="Calibri"/>
         </w:rPr>
         <w:lastRenderedPageBreak/>
-        <w:t>The website must be safe in all levels of interaction and covers all systems to ensure any point of vulnerability is addressed.</w:t>
-      </w:r>
-    </w:p>
-    <w:p>
-      <w:pPr>
-        <w:rPr>
-          <w:rFonts w:ascii="Calibri" w:eastAsia="Calibri" w:hAnsi="Calibri" w:cs="Calibri"/>
-        </w:rPr>
-      </w:pPr>
-      <w:r>
-        <w:rPr>
-          <w:rFonts w:ascii="Calibri" w:eastAsia="Calibri" w:hAnsi="Calibri" w:cs="Calibri"/>
-        </w:rPr>
-        <w:t>Acceptance Criteria:</w:t>
-      </w:r>
-    </w:p>
-    <w:p>
-      <w:pPr>
-        <w:rPr>
-          <w:rFonts w:ascii="Calibri" w:eastAsia="Calibri" w:hAnsi="Calibri" w:cs="Calibri"/>
-        </w:rPr>
-      </w:pPr>
-      <w:r>
-        <w:rPr>
-          <w:rFonts w:ascii="Calibri" w:eastAsia="Calibri" w:hAnsi="Calibri" w:cs="Calibri"/>
-        </w:rPr>
-        <w:t>1. There is a clear roadmap for what security systems/implementation will take place, when, and where.</w:t>
-      </w:r>
-    </w:p>
-    <w:p>
-      <w:pPr>
-        <w:rPr>
-          <w:rFonts w:ascii="Calibri" w:eastAsia="Calibri" w:hAnsi="Calibri" w:cs="Calibri"/>
-        </w:rPr>
-      </w:pPr>
-      <w:r>
-        <w:rPr>
-          <w:rFonts w:ascii="Calibri" w:eastAsia="Calibri" w:hAnsi="Calibri" w:cs="Calibri"/>
-        </w:rPr>
-        <w:t xml:space="preserve">2. There is a clear understanding </w:t>
-      </w:r>
-      <w:proofErr w:type="gramStart"/>
-      <w:r>
-        <w:rPr>
-          <w:rFonts w:ascii="Calibri" w:eastAsia="Calibri" w:hAnsi="Calibri" w:cs="Calibri"/>
-        </w:rPr>
-        <w:t>on</w:t>
-      </w:r>
-      <w:proofErr w:type="gramEnd"/>
-      <w:r>
-        <w:rPr>
-          <w:rFonts w:ascii="Calibri" w:eastAsia="Calibri" w:hAnsi="Calibri" w:cs="Calibri"/>
-        </w:rPr>
-        <w:t xml:space="preserve"> the development end on what types of systems are used and why. </w:t>
-      </w:r>
-    </w:p>
-    <w:p>
-      <w:pPr>
-        <w:rPr>
-          <w:rFonts w:ascii="Calibri" w:eastAsia="Calibri" w:hAnsi="Calibri" w:cs="Calibri"/>
-        </w:rPr>
-      </w:pPr>
-      <w:r>
-        <w:rPr>
-          <w:rFonts w:ascii="Calibri" w:eastAsia="Calibri" w:hAnsi="Calibri" w:cs="Calibri"/>
-        </w:rPr>
         <w:t xml:space="preserve">3. All possible </w:t>
       </w:r>
       <w:proofErr w:type="spellStart"/>
@@ -2408,7 +2729,6 @@
         <w:rPr>
           <w:rFonts w:ascii="Calibri" w:eastAsia="Calibri" w:hAnsi="Calibri" w:cs="Calibri"/>
         </w:rPr>
-        <w:lastRenderedPageBreak/>
         <w:t>The website should maintain a consistent and visually appealing design across different mobile devices and orientations (portrait and landscape).</w:t>
       </w:r>
     </w:p>
@@ -2483,6 +2803,7 @@
         <w:rPr>
           <w:rFonts w:ascii="Calibri" w:eastAsia="Calibri" w:hAnsi="Calibri" w:cs="Calibri"/>
         </w:rPr>
+        <w:lastRenderedPageBreak/>
         <w:t>Text, images, and multimedia elements are appropriately formatted and sized for mobile screens.</w:t>
       </w:r>
     </w:p>
@@ -2785,59 +3106,59 @@
         <w:rPr>
           <w:rFonts w:ascii="Calibri" w:eastAsia="Calibri" w:hAnsi="Calibri" w:cs="Calibri"/>
         </w:rPr>
+        <w:t>4. Alex should be able to apply data analysis tools, including filtering, sorting, and basic calculations, to the retrieved data within the integrated system.</w:t>
+      </w:r>
+    </w:p>
+    <w:p>
+      <w:pPr>
+        <w:rPr>
+          <w:rFonts w:ascii="Calibri" w:eastAsia="Calibri" w:hAnsi="Calibri" w:cs="Calibri"/>
+        </w:rPr>
+      </w:pPr>
+      <w:r>
+        <w:rPr>
+          <w:rFonts w:ascii="Calibri" w:eastAsia="Calibri" w:hAnsi="Calibri" w:cs="Calibri"/>
+        </w:rPr>
+        <w:t>5. The system should enable Alex to generate reports based on the analyzed data, including reservation statistics, customer demographics, and lodge occupancy trends.</w:t>
+      </w:r>
+    </w:p>
+    <w:p>
+      <w:pPr>
+        <w:rPr>
+          <w:rFonts w:ascii="Calibri" w:eastAsia="Calibri" w:hAnsi="Calibri" w:cs="Calibri"/>
+        </w:rPr>
+      </w:pPr>
+      <w:r>
+        <w:rPr>
+          <w:rFonts w:ascii="Calibri" w:eastAsia="Calibri" w:hAnsi="Calibri" w:cs="Calibri"/>
+        </w:rPr>
+        <w:t>6. The reports should be exportable in a common format (e.g., PDF or Excel) for sharing with the lodge management.</w:t>
+      </w:r>
+    </w:p>
+    <w:p>
+      <w:pPr>
+        <w:rPr>
+          <w:rFonts w:ascii="Calibri" w:eastAsia="Calibri" w:hAnsi="Calibri" w:cs="Calibri"/>
+        </w:rPr>
+      </w:pPr>
+      <w:r>
+        <w:rPr>
+          <w:rFonts w:ascii="Calibri" w:eastAsia="Calibri" w:hAnsi="Calibri" w:cs="Calibri"/>
+        </w:rPr>
+        <w:t>7. The integration should be built to ensure data security and privacy, adhering to best practices for data protection and encryption.</w:t>
+      </w:r>
+    </w:p>
+    <w:p>
+      <w:pPr>
+        <w:rPr>
+          <w:rFonts w:ascii="Calibri" w:eastAsia="Calibri" w:hAnsi="Calibri" w:cs="Calibri"/>
+        </w:rPr>
+      </w:pPr>
+      <w:r>
+        <w:rPr>
+          <w:rFonts w:ascii="Calibri" w:eastAsia="Calibri" w:hAnsi="Calibri" w:cs="Calibri"/>
+        </w:rPr>
         <w:lastRenderedPageBreak/>
-        <w:t>4. Alex should be able to apply data analysis tools, including filtering, sorting, and basic calculations, to the retrieved data within the integrated system.</w:t>
-      </w:r>
-    </w:p>
-    <w:p>
-      <w:pPr>
-        <w:rPr>
-          <w:rFonts w:ascii="Calibri" w:eastAsia="Calibri" w:hAnsi="Calibri" w:cs="Calibri"/>
-        </w:rPr>
-      </w:pPr>
-      <w:r>
-        <w:rPr>
-          <w:rFonts w:ascii="Calibri" w:eastAsia="Calibri" w:hAnsi="Calibri" w:cs="Calibri"/>
-        </w:rPr>
-        <w:t>5. The system should enable Alex to generate reports based on the analyzed data, including reservation statistics, customer demographics, and lodge occupancy trends.</w:t>
-      </w:r>
-    </w:p>
-    <w:p>
-      <w:pPr>
-        <w:rPr>
-          <w:rFonts w:ascii="Calibri" w:eastAsia="Calibri" w:hAnsi="Calibri" w:cs="Calibri"/>
-        </w:rPr>
-      </w:pPr>
-      <w:r>
-        <w:rPr>
-          <w:rFonts w:ascii="Calibri" w:eastAsia="Calibri" w:hAnsi="Calibri" w:cs="Calibri"/>
-        </w:rPr>
-        <w:t>6. The reports should be exportable in a common format (e.g., PDF or Excel) for sharing with the lodge management.</w:t>
-      </w:r>
-    </w:p>
-    <w:p>
-      <w:pPr>
-        <w:rPr>
-          <w:rFonts w:ascii="Calibri" w:eastAsia="Calibri" w:hAnsi="Calibri" w:cs="Calibri"/>
-        </w:rPr>
-      </w:pPr>
-      <w:r>
-        <w:rPr>
-          <w:rFonts w:ascii="Calibri" w:eastAsia="Calibri" w:hAnsi="Calibri" w:cs="Calibri"/>
-        </w:rPr>
-        <w:t>7. The integration should be built to ensure data security and privacy, adhering to best practices for data protection and encryption.</w:t>
-      </w:r>
-    </w:p>
-    <w:p>
-      <w:pPr>
-        <w:rPr>
-          <w:rFonts w:ascii="Calibri" w:eastAsia="Calibri" w:hAnsi="Calibri" w:cs="Calibri"/>
-        </w:rPr>
-      </w:pPr>
-      <w:r>
-        <w:rPr>
-          <w:rFonts w:ascii="Calibri" w:eastAsia="Calibri" w:hAnsi="Calibri" w:cs="Calibri"/>
-        </w:rPr>
         <w:t>Definition of Done:</w:t>
       </w:r>
     </w:p>
@@ -2960,33 +3281,11 @@
           <w:rFonts w:ascii="Calibri" w:eastAsia="Calibri" w:hAnsi="Calibri" w:cs="Calibri"/>
         </w:rPr>
       </w:pPr>
-      <w:proofErr w:type="gramStart"/>
-      <w:r>
-        <w:rPr>
-          <w:rFonts w:ascii="Calibri" w:eastAsia="Calibri" w:hAnsi="Calibri" w:cs="Calibri"/>
-        </w:rPr>
-        <w:t>David</w:t>
-      </w:r>
-      <w:proofErr w:type="gramEnd"/>
-      <w:r>
-        <w:rPr>
-          <w:rFonts w:ascii="Calibri" w:eastAsia="Calibri" w:hAnsi="Calibri" w:cs="Calibri"/>
-        </w:rPr>
-        <w:t xml:space="preserve"> an end user, would like to have documentation from the lodge’s website that assists in finding previous reservations with ease. The system should have an easy-to-follow </w:t>
-      </w:r>
-      <w:proofErr w:type="gramStart"/>
-      <w:r>
-        <w:rPr>
-          <w:rFonts w:ascii="Calibri" w:eastAsia="Calibri" w:hAnsi="Calibri" w:cs="Calibri"/>
-        </w:rPr>
-        <w:t>form</w:t>
-      </w:r>
-      <w:proofErr w:type="gramEnd"/>
-      <w:r>
-        <w:rPr>
-          <w:rFonts w:ascii="Calibri" w:eastAsia="Calibri" w:hAnsi="Calibri" w:cs="Calibri"/>
-        </w:rPr>
-        <w:t xml:space="preserve"> that is a path that is easy for the end user to follow. David would like some potential help videos, helpful files, instructions, things to make his experience easier. </w:t>
+      <w:r>
+        <w:rPr>
+          <w:rFonts w:ascii="Calibri" w:eastAsia="Calibri" w:hAnsi="Calibri" w:cs="Calibri"/>
+        </w:rPr>
+        <w:t xml:space="preserve">David an end user, would like to have documentation from the lodge’s website that assists in finding previous reservations with ease. The system should have an easy-to-follow form that is a path that is easy for the end user to follow. David would like some potential help videos, helpful files, instructions, things to make his experience easier. </w:t>
       </w:r>
     </w:p>
     <w:p>
@@ -3090,81 +3389,81 @@
         <w:rPr>
           <w:rFonts w:ascii="Calibri" w:eastAsia="Calibri" w:hAnsi="Calibri" w:cs="Calibri"/>
         </w:rPr>
+        <w:t>- The form should pull the reservation information from a database and display it in a nice, formatted presentation.</w:t>
+      </w:r>
+    </w:p>
+    <w:p>
+      <w:pPr>
+        <w:rPr>
+          <w:rFonts w:ascii="Calibri" w:eastAsia="Calibri" w:hAnsi="Calibri" w:cs="Calibri"/>
+        </w:rPr>
+      </w:pPr>
+    </w:p>
+    <w:p>
+      <w:pPr>
+        <w:rPr>
+          <w:rFonts w:ascii="Calibri" w:eastAsia="Calibri" w:hAnsi="Calibri" w:cs="Calibri"/>
+        </w:rPr>
+      </w:pPr>
+      <w:r>
+        <w:rPr>
+          <w:rFonts w:ascii="Calibri" w:eastAsia="Calibri" w:hAnsi="Calibri" w:cs="Calibri"/>
+        </w:rPr>
+        <w:t xml:space="preserve">   - Story: User Story 9</w:t>
+      </w:r>
+    </w:p>
+    <w:p>
+      <w:pPr>
+        <w:rPr>
+          <w:rFonts w:ascii="Calibri" w:eastAsia="Calibri" w:hAnsi="Calibri" w:cs="Calibri"/>
+        </w:rPr>
+      </w:pPr>
+    </w:p>
+    <w:p>
+      <w:pPr>
+        <w:rPr>
+          <w:rFonts w:ascii="Calibri" w:eastAsia="Calibri" w:hAnsi="Calibri" w:cs="Calibri"/>
+          <w:b/>
+          <w:sz w:val="44"/>
+        </w:rPr>
+      </w:pPr>
+      <w:r>
+        <w:rPr>
+          <w:rFonts w:ascii="Calibri" w:eastAsia="Calibri" w:hAnsi="Calibri" w:cs="Calibri"/>
+          <w:b/>
+          <w:sz w:val="44"/>
+        </w:rPr>
+        <w:t>Design</w:t>
+      </w:r>
+    </w:p>
+    <w:p>
+      <w:pPr>
+        <w:rPr>
+          <w:rFonts w:ascii="Calibri" w:eastAsia="Calibri" w:hAnsi="Calibri" w:cs="Calibri"/>
+          <w:b/>
+        </w:rPr>
+      </w:pPr>
+      <w:r>
+        <w:rPr>
+          <w:rFonts w:ascii="Calibri" w:eastAsia="Calibri" w:hAnsi="Calibri" w:cs="Calibri"/>
+          <w:b/>
+        </w:rPr>
+        <w:t>2.1 Prototypes</w:t>
+      </w:r>
+    </w:p>
+    <w:p>
+      <w:pPr>
+        <w:rPr>
+          <w:rFonts w:ascii="Calibri" w:eastAsia="Calibri" w:hAnsi="Calibri" w:cs="Calibri"/>
+          <w:b/>
+        </w:rPr>
+      </w:pPr>
+      <w:r>
+        <w:rPr>
+          <w:rFonts w:ascii="Calibri" w:eastAsia="Calibri" w:hAnsi="Calibri" w:cs="Calibri"/>
+          <w:b/>
+        </w:rPr>
         <w:lastRenderedPageBreak/>
-        <w:t>- The form should pull the reservation information from a database and display it in a nice, formatted presentation.</w:t>
-      </w:r>
-    </w:p>
-    <w:p>
-      <w:pPr>
-        <w:rPr>
-          <w:rFonts w:ascii="Calibri" w:eastAsia="Calibri" w:hAnsi="Calibri" w:cs="Calibri"/>
-        </w:rPr>
-      </w:pPr>
-    </w:p>
-    <w:p>
-      <w:pPr>
-        <w:rPr>
-          <w:rFonts w:ascii="Calibri" w:eastAsia="Calibri" w:hAnsi="Calibri" w:cs="Calibri"/>
-        </w:rPr>
-      </w:pPr>
-      <w:r>
-        <w:rPr>
-          <w:rFonts w:ascii="Calibri" w:eastAsia="Calibri" w:hAnsi="Calibri" w:cs="Calibri"/>
-        </w:rPr>
-        <w:t xml:space="preserve">   - Story: User Story 9</w:t>
-      </w:r>
-    </w:p>
-    <w:p>
-      <w:pPr>
-        <w:rPr>
-          <w:rFonts w:ascii="Calibri" w:eastAsia="Calibri" w:hAnsi="Calibri" w:cs="Calibri"/>
-        </w:rPr>
-      </w:pPr>
-    </w:p>
-    <w:p>
-      <w:pPr>
-        <w:rPr>
-          <w:rFonts w:ascii="Calibri" w:eastAsia="Calibri" w:hAnsi="Calibri" w:cs="Calibri"/>
-          <w:b/>
-          <w:sz w:val="44"/>
-        </w:rPr>
-      </w:pPr>
-      <w:r>
-        <w:rPr>
-          <w:rFonts w:ascii="Calibri" w:eastAsia="Calibri" w:hAnsi="Calibri" w:cs="Calibri"/>
-          <w:b/>
-          <w:sz w:val="44"/>
-        </w:rPr>
-        <w:t>Design</w:t>
-      </w:r>
-    </w:p>
-    <w:p>
-      <w:pPr>
-        <w:rPr>
-          <w:rFonts w:ascii="Calibri" w:eastAsia="Calibri" w:hAnsi="Calibri" w:cs="Calibri"/>
-          <w:b/>
-        </w:rPr>
-      </w:pPr>
-      <w:r>
-        <w:rPr>
-          <w:rFonts w:ascii="Calibri" w:eastAsia="Calibri" w:hAnsi="Calibri" w:cs="Calibri"/>
-          <w:b/>
-        </w:rPr>
-        <w:t>2.1 Prototypes</w:t>
-      </w:r>
-    </w:p>
-    <w:p>
-      <w:pPr>
-        <w:rPr>
-          <w:rFonts w:ascii="Calibri" w:eastAsia="Calibri" w:hAnsi="Calibri" w:cs="Calibri"/>
-          <w:b/>
-        </w:rPr>
-      </w:pPr>
-      <w:r>
-        <w:rPr>
-          <w:rFonts w:ascii="Calibri" w:eastAsia="Calibri" w:hAnsi="Calibri" w:cs="Calibri"/>
-          <w:b/>
-        </w:rPr>
         <w:t>2.2 ERD</w:t>
       </w:r>
     </w:p>
@@ -3848,7 +4147,6 @@
                 <w:rFonts w:ascii="Times New Roman" w:eastAsia="Times New Roman" w:hAnsi="Times New Roman" w:cs="Times New Roman"/>
                 <w:sz w:val="24"/>
               </w:rPr>
-              <w:lastRenderedPageBreak/>
               <w:t>1</w:t>
             </w:r>
           </w:p>
@@ -4584,6 +4882,119 @@
     </w:lvl>
   </w:abstractNum>
   <w:abstractNum w:abstractNumId="3" w15:restartNumberingAfterBreak="0">
+    <w:nsid w:val="47275595"/>
+    <w:multiLevelType w:val="hybridMultilevel"/>
+    <w:tmpl w:val="FD02C042"/>
+    <w:lvl w:ilvl="0" w:tplc="04090001">
+      <w:start w:val="1"/>
+      <w:numFmt w:val="bullet"/>
+      <w:lvlText w:val=""/>
+      <w:lvlJc w:val="left"/>
+      <w:pPr>
+        <w:ind w:left="720" w:hanging="360"/>
+      </w:pPr>
+      <w:rPr>
+        <w:rFonts w:ascii="Symbol" w:hAnsi="Symbol" w:hint="default"/>
+      </w:rPr>
+    </w:lvl>
+    <w:lvl w:ilvl="1" w:tplc="04090003" w:tentative="1">
+      <w:start w:val="1"/>
+      <w:numFmt w:val="bullet"/>
+      <w:lvlText w:val="o"/>
+      <w:lvlJc w:val="left"/>
+      <w:pPr>
+        <w:ind w:left="1440" w:hanging="360"/>
+      </w:pPr>
+      <w:rPr>
+        <w:rFonts w:ascii="Courier New" w:hAnsi="Courier New" w:cs="Courier New" w:hint="default"/>
+      </w:rPr>
+    </w:lvl>
+    <w:lvl w:ilvl="2" w:tplc="04090005" w:tentative="1">
+      <w:start w:val="1"/>
+      <w:numFmt w:val="bullet"/>
+      <w:lvlText w:val=""/>
+      <w:lvlJc w:val="left"/>
+      <w:pPr>
+        <w:ind w:left="2160" w:hanging="360"/>
+      </w:pPr>
+      <w:rPr>
+        <w:rFonts w:ascii="Wingdings" w:hAnsi="Wingdings" w:hint="default"/>
+      </w:rPr>
+    </w:lvl>
+    <w:lvl w:ilvl="3" w:tplc="04090001" w:tentative="1">
+      <w:start w:val="1"/>
+      <w:numFmt w:val="bullet"/>
+      <w:lvlText w:val=""/>
+      <w:lvlJc w:val="left"/>
+      <w:pPr>
+        <w:ind w:left="2880" w:hanging="360"/>
+      </w:pPr>
+      <w:rPr>
+        <w:rFonts w:ascii="Symbol" w:hAnsi="Symbol" w:hint="default"/>
+      </w:rPr>
+    </w:lvl>
+    <w:lvl w:ilvl="4" w:tplc="04090003" w:tentative="1">
+      <w:start w:val="1"/>
+      <w:numFmt w:val="bullet"/>
+      <w:lvlText w:val="o"/>
+      <w:lvlJc w:val="left"/>
+      <w:pPr>
+        <w:ind w:left="3600" w:hanging="360"/>
+      </w:pPr>
+      <w:rPr>
+        <w:rFonts w:ascii="Courier New" w:hAnsi="Courier New" w:cs="Courier New" w:hint="default"/>
+      </w:rPr>
+    </w:lvl>
+    <w:lvl w:ilvl="5" w:tplc="04090005" w:tentative="1">
+      <w:start w:val="1"/>
+      <w:numFmt w:val="bullet"/>
+      <w:lvlText w:val=""/>
+      <w:lvlJc w:val="left"/>
+      <w:pPr>
+        <w:ind w:left="4320" w:hanging="360"/>
+      </w:pPr>
+      <w:rPr>
+        <w:rFonts w:ascii="Wingdings" w:hAnsi="Wingdings" w:hint="default"/>
+      </w:rPr>
+    </w:lvl>
+    <w:lvl w:ilvl="6" w:tplc="04090001" w:tentative="1">
+      <w:start w:val="1"/>
+      <w:numFmt w:val="bullet"/>
+      <w:lvlText w:val=""/>
+      <w:lvlJc w:val="left"/>
+      <w:pPr>
+        <w:ind w:left="5040" w:hanging="360"/>
+      </w:pPr>
+      <w:rPr>
+        <w:rFonts w:ascii="Symbol" w:hAnsi="Symbol" w:hint="default"/>
+      </w:rPr>
+    </w:lvl>
+    <w:lvl w:ilvl="7" w:tplc="04090003" w:tentative="1">
+      <w:start w:val="1"/>
+      <w:numFmt w:val="bullet"/>
+      <w:lvlText w:val="o"/>
+      <w:lvlJc w:val="left"/>
+      <w:pPr>
+        <w:ind w:left="5760" w:hanging="360"/>
+      </w:pPr>
+      <w:rPr>
+        <w:rFonts w:ascii="Courier New" w:hAnsi="Courier New" w:cs="Courier New" w:hint="default"/>
+      </w:rPr>
+    </w:lvl>
+    <w:lvl w:ilvl="8" w:tplc="04090005" w:tentative="1">
+      <w:start w:val="1"/>
+      <w:numFmt w:val="bullet"/>
+      <w:lvlText w:val=""/>
+      <w:lvlJc w:val="left"/>
+      <w:pPr>
+        <w:ind w:left="6480" w:hanging="360"/>
+      </w:pPr>
+      <w:rPr>
+        <w:rFonts w:ascii="Wingdings" w:hAnsi="Wingdings" w:hint="default"/>
+      </w:rPr>
+    </w:lvl>
+  </w:abstractNum>
+  <w:abstractNum w:abstractNumId="4" w15:restartNumberingAfterBreak="0">
     <w:nsid w:val="53E36858"/>
     <w:multiLevelType w:val="multilevel"/>
     <w:tmpl w:val="7102D750"/>
@@ -4634,7 +5045,120 @@
       <w:lvlJc w:val="left"/>
     </w:lvl>
   </w:abstractNum>
-  <w:abstractNum w:abstractNumId="4" w15:restartNumberingAfterBreak="0">
+  <w:abstractNum w:abstractNumId="5" w15:restartNumberingAfterBreak="0">
+    <w:nsid w:val="54354F9B"/>
+    <w:multiLevelType w:val="hybridMultilevel"/>
+    <w:tmpl w:val="701C6224"/>
+    <w:lvl w:ilvl="0" w:tplc="04090001">
+      <w:start w:val="1"/>
+      <w:numFmt w:val="bullet"/>
+      <w:lvlText w:val=""/>
+      <w:lvlJc w:val="left"/>
+      <w:pPr>
+        <w:ind w:left="720" w:hanging="360"/>
+      </w:pPr>
+      <w:rPr>
+        <w:rFonts w:ascii="Symbol" w:hAnsi="Symbol" w:hint="default"/>
+      </w:rPr>
+    </w:lvl>
+    <w:lvl w:ilvl="1" w:tplc="04090003" w:tentative="1">
+      <w:start w:val="1"/>
+      <w:numFmt w:val="bullet"/>
+      <w:lvlText w:val="o"/>
+      <w:lvlJc w:val="left"/>
+      <w:pPr>
+        <w:ind w:left="1440" w:hanging="360"/>
+      </w:pPr>
+      <w:rPr>
+        <w:rFonts w:ascii="Courier New" w:hAnsi="Courier New" w:cs="Courier New" w:hint="default"/>
+      </w:rPr>
+    </w:lvl>
+    <w:lvl w:ilvl="2" w:tplc="04090005" w:tentative="1">
+      <w:start w:val="1"/>
+      <w:numFmt w:val="bullet"/>
+      <w:lvlText w:val=""/>
+      <w:lvlJc w:val="left"/>
+      <w:pPr>
+        <w:ind w:left="2160" w:hanging="360"/>
+      </w:pPr>
+      <w:rPr>
+        <w:rFonts w:ascii="Wingdings" w:hAnsi="Wingdings" w:hint="default"/>
+      </w:rPr>
+    </w:lvl>
+    <w:lvl w:ilvl="3" w:tplc="04090001" w:tentative="1">
+      <w:start w:val="1"/>
+      <w:numFmt w:val="bullet"/>
+      <w:lvlText w:val=""/>
+      <w:lvlJc w:val="left"/>
+      <w:pPr>
+        <w:ind w:left="2880" w:hanging="360"/>
+      </w:pPr>
+      <w:rPr>
+        <w:rFonts w:ascii="Symbol" w:hAnsi="Symbol" w:hint="default"/>
+      </w:rPr>
+    </w:lvl>
+    <w:lvl w:ilvl="4" w:tplc="04090003" w:tentative="1">
+      <w:start w:val="1"/>
+      <w:numFmt w:val="bullet"/>
+      <w:lvlText w:val="o"/>
+      <w:lvlJc w:val="left"/>
+      <w:pPr>
+        <w:ind w:left="3600" w:hanging="360"/>
+      </w:pPr>
+      <w:rPr>
+        <w:rFonts w:ascii="Courier New" w:hAnsi="Courier New" w:cs="Courier New" w:hint="default"/>
+      </w:rPr>
+    </w:lvl>
+    <w:lvl w:ilvl="5" w:tplc="04090005" w:tentative="1">
+      <w:start w:val="1"/>
+      <w:numFmt w:val="bullet"/>
+      <w:lvlText w:val=""/>
+      <w:lvlJc w:val="left"/>
+      <w:pPr>
+        <w:ind w:left="4320" w:hanging="360"/>
+      </w:pPr>
+      <w:rPr>
+        <w:rFonts w:ascii="Wingdings" w:hAnsi="Wingdings" w:hint="default"/>
+      </w:rPr>
+    </w:lvl>
+    <w:lvl w:ilvl="6" w:tplc="04090001" w:tentative="1">
+      <w:start w:val="1"/>
+      <w:numFmt w:val="bullet"/>
+      <w:lvlText w:val=""/>
+      <w:lvlJc w:val="left"/>
+      <w:pPr>
+        <w:ind w:left="5040" w:hanging="360"/>
+      </w:pPr>
+      <w:rPr>
+        <w:rFonts w:ascii="Symbol" w:hAnsi="Symbol" w:hint="default"/>
+      </w:rPr>
+    </w:lvl>
+    <w:lvl w:ilvl="7" w:tplc="04090003" w:tentative="1">
+      <w:start w:val="1"/>
+      <w:numFmt w:val="bullet"/>
+      <w:lvlText w:val="o"/>
+      <w:lvlJc w:val="left"/>
+      <w:pPr>
+        <w:ind w:left="5760" w:hanging="360"/>
+      </w:pPr>
+      <w:rPr>
+        <w:rFonts w:ascii="Courier New" w:hAnsi="Courier New" w:cs="Courier New" w:hint="default"/>
+      </w:rPr>
+    </w:lvl>
+    <w:lvl w:ilvl="8" w:tplc="04090005" w:tentative="1">
+      <w:start w:val="1"/>
+      <w:numFmt w:val="bullet"/>
+      <w:lvlText w:val=""/>
+      <w:lvlJc w:val="left"/>
+      <w:pPr>
+        <w:ind w:left="6480" w:hanging="360"/>
+      </w:pPr>
+      <w:rPr>
+        <w:rFonts w:ascii="Wingdings" w:hAnsi="Wingdings" w:hint="default"/>
+      </w:rPr>
+    </w:lvl>
+  </w:abstractNum>
+  <w:abstractNum w:abstractNumId="6" w15:restartNumberingAfterBreak="0">
     <w:nsid w:val="60DC1BDE"/>
     <w:multiLevelType w:val="multilevel"/>
     <w:tmpl w:val="92A67DFE"/>
@@ -4685,7 +5209,120 @@
       <w:lvlJc w:val="left"/>
     </w:lvl>
   </w:abstractNum>
-  <w:abstractNum w:abstractNumId="5" w15:restartNumberingAfterBreak="0">
+  <w:abstractNum w:abstractNumId="7" w15:restartNumberingAfterBreak="0">
+    <w:nsid w:val="72090520"/>
+    <w:multiLevelType w:val="hybridMultilevel"/>
+    <w:tmpl w:val="B1D6D484"/>
+    <w:lvl w:ilvl="0" w:tplc="04090001">
+      <w:start w:val="1"/>
+      <w:numFmt w:val="bullet"/>
+      <w:lvlText w:val=""/>
+      <w:lvlJc w:val="left"/>
+      <w:pPr>
+        <w:ind w:left="720" w:hanging="360"/>
+      </w:pPr>
+      <w:rPr>
+        <w:rFonts w:ascii="Symbol" w:hAnsi="Symbol" w:hint="default"/>
+      </w:rPr>
+    </w:lvl>
+    <w:lvl w:ilvl="1" w:tplc="04090003" w:tentative="1">
+      <w:start w:val="1"/>
+      <w:numFmt w:val="bullet"/>
+      <w:lvlText w:val="o"/>
+      <w:lvlJc w:val="left"/>
+      <w:pPr>
+        <w:ind w:left="1440" w:hanging="360"/>
+      </w:pPr>
+      <w:rPr>
+        <w:rFonts w:ascii="Courier New" w:hAnsi="Courier New" w:cs="Courier New" w:hint="default"/>
+      </w:rPr>
+    </w:lvl>
+    <w:lvl w:ilvl="2" w:tplc="04090005" w:tentative="1">
+      <w:start w:val="1"/>
+      <w:numFmt w:val="bullet"/>
+      <w:lvlText w:val=""/>
+      <w:lvlJc w:val="left"/>
+      <w:pPr>
+        <w:ind w:left="2160" w:hanging="360"/>
+      </w:pPr>
+      <w:rPr>
+        <w:rFonts w:ascii="Wingdings" w:hAnsi="Wingdings" w:hint="default"/>
+      </w:rPr>
+    </w:lvl>
+    <w:lvl w:ilvl="3" w:tplc="04090001" w:tentative="1">
+      <w:start w:val="1"/>
+      <w:numFmt w:val="bullet"/>
+      <w:lvlText w:val=""/>
+      <w:lvlJc w:val="left"/>
+      <w:pPr>
+        <w:ind w:left="2880" w:hanging="360"/>
+      </w:pPr>
+      <w:rPr>
+        <w:rFonts w:ascii="Symbol" w:hAnsi="Symbol" w:hint="default"/>
+      </w:rPr>
+    </w:lvl>
+    <w:lvl w:ilvl="4" w:tplc="04090003" w:tentative="1">
+      <w:start w:val="1"/>
+      <w:numFmt w:val="bullet"/>
+      <w:lvlText w:val="o"/>
+      <w:lvlJc w:val="left"/>
+      <w:pPr>
+        <w:ind w:left="3600" w:hanging="360"/>
+      </w:pPr>
+      <w:rPr>
+        <w:rFonts w:ascii="Courier New" w:hAnsi="Courier New" w:cs="Courier New" w:hint="default"/>
+      </w:rPr>
+    </w:lvl>
+    <w:lvl w:ilvl="5" w:tplc="04090005" w:tentative="1">
+      <w:start w:val="1"/>
+      <w:numFmt w:val="bullet"/>
+      <w:lvlText w:val=""/>
+      <w:lvlJc w:val="left"/>
+      <w:pPr>
+        <w:ind w:left="4320" w:hanging="360"/>
+      </w:pPr>
+      <w:rPr>
+        <w:rFonts w:ascii="Wingdings" w:hAnsi="Wingdings" w:hint="default"/>
+      </w:rPr>
+    </w:lvl>
+    <w:lvl w:ilvl="6" w:tplc="04090001" w:tentative="1">
+      <w:start w:val="1"/>
+      <w:numFmt w:val="bullet"/>
+      <w:lvlText w:val=""/>
+      <w:lvlJc w:val="left"/>
+      <w:pPr>
+        <w:ind w:left="5040" w:hanging="360"/>
+      </w:pPr>
+      <w:rPr>
+        <w:rFonts w:ascii="Symbol" w:hAnsi="Symbol" w:hint="default"/>
+      </w:rPr>
+    </w:lvl>
+    <w:lvl w:ilvl="7" w:tplc="04090003" w:tentative="1">
+      <w:start w:val="1"/>
+      <w:numFmt w:val="bullet"/>
+      <w:lvlText w:val="o"/>
+      <w:lvlJc w:val="left"/>
+      <w:pPr>
+        <w:ind w:left="5760" w:hanging="360"/>
+      </w:pPr>
+      <w:rPr>
+        <w:rFonts w:ascii="Courier New" w:hAnsi="Courier New" w:cs="Courier New" w:hint="default"/>
+      </w:rPr>
+    </w:lvl>
+    <w:lvl w:ilvl="8" w:tplc="04090005" w:tentative="1">
+      <w:start w:val="1"/>
+      <w:numFmt w:val="bullet"/>
+      <w:lvlText w:val=""/>
+      <w:lvlJc w:val="left"/>
+      <w:pPr>
+        <w:ind w:left="6480" w:hanging="360"/>
+      </w:pPr>
+      <w:rPr>
+        <w:rFonts w:ascii="Wingdings" w:hAnsi="Wingdings" w:hint="default"/>
+      </w:rPr>
+    </w:lvl>
+  </w:abstractNum>
+  <w:abstractNum w:abstractNumId="8" w15:restartNumberingAfterBreak="0">
     <w:nsid w:val="78A819ED"/>
     <w:multiLevelType w:val="hybridMultilevel"/>
     <w:tmpl w:val="92C0488E"/>
@@ -4799,10 +5436,10 @@
     </w:lvl>
   </w:abstractNum>
   <w:num w:numId="1" w16cid:durableId="1401369407">
-    <w:abstractNumId w:val="4"/>
+    <w:abstractNumId w:val="6"/>
   </w:num>
   <w:num w:numId="2" w16cid:durableId="1997563583">
-    <w:abstractNumId w:val="3"/>
+    <w:abstractNumId w:val="4"/>
   </w:num>
   <w:num w:numId="3" w16cid:durableId="764575516">
     <w:abstractNumId w:val="1"/>
@@ -4811,10 +5448,19 @@
     <w:abstractNumId w:val="2"/>
   </w:num>
   <w:num w:numId="5" w16cid:durableId="980958304">
-    <w:abstractNumId w:val="5"/>
+    <w:abstractNumId w:val="8"/>
   </w:num>
   <w:num w:numId="6" w16cid:durableId="1694184488">
     <w:abstractNumId w:val="0"/>
+  </w:num>
+  <w:num w:numId="7" w16cid:durableId="1001666354">
+    <w:abstractNumId w:val="3"/>
+  </w:num>
+  <w:num w:numId="8" w16cid:durableId="825246979">
+    <w:abstractNumId w:val="5"/>
+  </w:num>
+  <w:num w:numId="9" w16cid:durableId="102727494">
+    <w:abstractNumId w:val="7"/>
   </w:num>
 </w:numbering>
 </file>

</xml_diff>